<commit_message>
Updated docs and python
Оновлений звіт та скрипт
</commit_message>
<xml_diff>
--- a/3/docs/Технології захисту інформації[Лб3].docx
+++ b/3/docs/Технології захисту інформації[Лб3].docx
@@ -437,27 +437,7 @@
           <w:szCs w:val="28"/>
           <w:lang w:val="ru-RU"/>
         </w:rPr>
-        <w:t xml:space="preserve">ассистент </w:t>
-      </w:r>
-      <w:proofErr w:type="spellStart"/>
-      <w:r>
-        <w:rPr>
-          <w:rFonts w:ascii="Times New Roman" w:eastAsia="Times New Roman" w:hAnsi="Times New Roman" w:cs="Times New Roman"/>
-          <w:sz w:val="28"/>
-          <w:szCs w:val="28"/>
-          <w:lang w:val="ru-RU"/>
-        </w:rPr>
-        <w:t>кафедри</w:t>
-      </w:r>
-      <w:proofErr w:type="spellEnd"/>
-      <w:r>
-        <w:rPr>
-          <w:rFonts w:ascii="Times New Roman" w:eastAsia="Times New Roman" w:hAnsi="Times New Roman" w:cs="Times New Roman"/>
-          <w:sz w:val="28"/>
-          <w:szCs w:val="28"/>
-          <w:lang w:val="ru-RU"/>
-        </w:rPr>
-        <w:t xml:space="preserve"> А</w:t>
+        <w:t>ассистент кафедри А</w:t>
       </w:r>
       <w:r>
         <w:rPr>
@@ -623,19 +603,8 @@
           <w:sz w:val="28"/>
           <w:szCs w:val="28"/>
         </w:rPr>
-        <w:t xml:space="preserve">Шифрування методом </w:t>
-      </w:r>
-      <w:proofErr w:type="spellStart"/>
-      <w:r>
-        <w:rPr>
-          <w:rFonts w:ascii="Times New Roman" w:hAnsi="Times New Roman" w:cs="Times New Roman"/>
-          <w:color w:val="000000"/>
-          <w:sz w:val="28"/>
-          <w:szCs w:val="28"/>
-        </w:rPr>
-        <w:t>Вернама</w:t>
-      </w:r>
-      <w:proofErr w:type="spellEnd"/>
+        <w:t>Шифрування методом Вернама</w:t>
+      </w:r>
     </w:p>
     <w:p>
       <w:pPr>
@@ -692,18 +661,8 @@
           <w:sz w:val="28"/>
           <w:szCs w:val="28"/>
         </w:rPr>
-        <w:t xml:space="preserve">методом </w:t>
-      </w:r>
-      <w:proofErr w:type="spellStart"/>
-      <w:r>
-        <w:rPr>
-          <w:rFonts w:ascii="Times New Roman" w:eastAsia="Times New Roman" w:hAnsi="Times New Roman" w:cs="Times New Roman"/>
-          <w:sz w:val="28"/>
-          <w:szCs w:val="28"/>
-        </w:rPr>
-        <w:t>Вернама</w:t>
-      </w:r>
-      <w:proofErr w:type="spellEnd"/>
+        <w:t>методом Вернама</w:t>
+      </w:r>
     </w:p>
     <w:p>
       <w:pPr>
@@ -785,27 +744,7 @@
           <w:sz w:val="28"/>
           <w:szCs w:val="28"/>
         </w:rPr>
-        <w:t xml:space="preserve">методом </w:t>
-      </w:r>
-      <w:proofErr w:type="spellStart"/>
-      <w:r>
-        <w:rPr>
-          <w:rFonts w:ascii="Times New Roman" w:eastAsia="Times New Roman" w:hAnsi="Times New Roman" w:cs="Times New Roman"/>
-          <w:color w:val="000009"/>
-          <w:sz w:val="28"/>
-          <w:szCs w:val="28"/>
-        </w:rPr>
-        <w:t>Вернама</w:t>
-      </w:r>
-      <w:proofErr w:type="spellEnd"/>
-      <w:r>
-        <w:rPr>
-          <w:rFonts w:ascii="Times New Roman" w:eastAsia="Times New Roman" w:hAnsi="Times New Roman" w:cs="Times New Roman"/>
-          <w:color w:val="000009"/>
-          <w:sz w:val="28"/>
-          <w:szCs w:val="28"/>
-        </w:rPr>
-        <w:t>. При цьому:</w:t>
+        <w:t>методом Вернама. При цьому:</w:t>
       </w:r>
     </w:p>
     <w:p>
@@ -827,27 +766,7 @@
           <w:sz w:val="28"/>
           <w:szCs w:val="28"/>
         </w:rPr>
-        <w:t xml:space="preserve">Змоделювати </w:t>
-      </w:r>
-      <w:proofErr w:type="spellStart"/>
-      <w:r>
-        <w:rPr>
-          <w:rFonts w:ascii="Times New Roman" w:eastAsia="Times New Roman" w:hAnsi="Times New Roman" w:cs="Times New Roman"/>
-          <w:color w:val="000009"/>
-          <w:sz w:val="28"/>
-          <w:szCs w:val="28"/>
-        </w:rPr>
-        <w:t>кодер</w:t>
-      </w:r>
-      <w:proofErr w:type="spellEnd"/>
-      <w:r>
-        <w:rPr>
-          <w:rFonts w:ascii="Times New Roman" w:eastAsia="Times New Roman" w:hAnsi="Times New Roman" w:cs="Times New Roman"/>
-          <w:color w:val="000009"/>
-          <w:sz w:val="28"/>
-          <w:szCs w:val="28"/>
-        </w:rPr>
-        <w:t xml:space="preserve"> з послідовністю ключів із 17 елементів.</w:t>
+        <w:t>Змоделювати кодер з послідовністю ключів із 17 елементів.</w:t>
       </w:r>
     </w:p>
     <w:p>
@@ -1095,7 +1014,6 @@
         </w:rPr>
         <w:t>.</w:t>
       </w:r>
-      <w:proofErr w:type="spellStart"/>
       <w:r>
         <w:rPr>
           <w:rFonts w:ascii="Courier New" w:eastAsia="Times New Roman" w:hAnsi="Courier New" w:cs="Courier New"/>
@@ -1106,7 +1024,6 @@
         </w:rPr>
         <w:t>randint</w:t>
       </w:r>
-      <w:proofErr w:type="spellEnd"/>
       <w:r>
         <w:rPr>
           <w:rFonts w:ascii="Courier New" w:eastAsia="Times New Roman" w:hAnsi="Courier New" w:cs="Courier New"/>
@@ -1384,7 +1301,25 @@
           <w:sz w:val="20"/>
           <w:szCs w:val="20"/>
         </w:rPr>
-        <w:t>"Введи текст для шифрування: "</w:t>
+        <w:t>"Введ</w:t>
+      </w:r>
+      <w:r>
+        <w:rPr>
+          <w:rFonts w:ascii="Courier New" w:eastAsia="Times New Roman" w:hAnsi="Courier New" w:cs="Courier New"/>
+          <w:color w:val="6AAB73"/>
+          <w:sz w:val="20"/>
+          <w:szCs w:val="20"/>
+        </w:rPr>
+        <w:t>іть</w:t>
+      </w:r>
+      <w:r>
+        <w:rPr>
+          <w:rFonts w:ascii="Courier New" w:eastAsia="Times New Roman" w:hAnsi="Courier New" w:cs="Courier New"/>
+          <w:color w:val="6AAB73"/>
+          <w:sz w:val="20"/>
+          <w:szCs w:val="20"/>
+        </w:rPr>
+        <w:t xml:space="preserve"> текст для шифрування: "</w:t>
       </w:r>
       <w:r>
         <w:rPr>
@@ -1498,7 +1433,6 @@
         </w:rPr>
         <w:t>"</w:t>
       </w:r>
-      <w:proofErr w:type="spellStart"/>
       <w:r>
         <w:rPr>
           <w:rFonts w:ascii="Courier New" w:eastAsia="Times New Roman" w:hAnsi="Courier New" w:cs="Courier New"/>
@@ -1509,7 +1443,6 @@
         </w:rPr>
         <w:t>utf</w:t>
       </w:r>
-      <w:proofErr w:type="spellEnd"/>
       <w:r>
         <w:rPr>
           <w:rFonts w:ascii="Courier New" w:eastAsia="Times New Roman" w:hAnsi="Courier New" w:cs="Courier New"/>
@@ -1584,7 +1517,6 @@
         </w:rPr>
         <w:t xml:space="preserve"> = </w:t>
       </w:r>
-      <w:proofErr w:type="spellStart"/>
       <w:r>
         <w:rPr>
           <w:rFonts w:ascii="Courier New" w:eastAsia="Times New Roman" w:hAnsi="Courier New" w:cs="Courier New"/>
@@ -1595,7 +1527,6 @@
         </w:rPr>
         <w:t>bytearray</w:t>
       </w:r>
-      <w:proofErr w:type="spellEnd"/>
       <w:r>
         <w:rPr>
           <w:rFonts w:ascii="Courier New" w:eastAsia="Times New Roman" w:hAnsi="Courier New" w:cs="Courier New"/>
@@ -1633,7 +1564,6 @@
         </w:rPr>
         <w:t xml:space="preserve"> </w:t>
       </w:r>
-      <w:proofErr w:type="spellStart"/>
       <w:r>
         <w:rPr>
           <w:rFonts w:ascii="Courier New" w:eastAsia="Times New Roman" w:hAnsi="Courier New" w:cs="Courier New"/>
@@ -1644,7 +1574,6 @@
         </w:rPr>
         <w:t>i</w:t>
       </w:r>
-      <w:proofErr w:type="spellEnd"/>
       <w:r>
         <w:rPr>
           <w:rFonts w:ascii="Courier New" w:eastAsia="Times New Roman" w:hAnsi="Courier New" w:cs="Courier New"/>
@@ -1835,7 +1764,6 @@
         </w:rPr>
         <w:t>[</w:t>
       </w:r>
-      <w:proofErr w:type="spellStart"/>
       <w:r>
         <w:rPr>
           <w:rFonts w:ascii="Courier New" w:eastAsia="Times New Roman" w:hAnsi="Courier New" w:cs="Courier New"/>
@@ -1846,7 +1774,6 @@
         </w:rPr>
         <w:t>i</w:t>
       </w:r>
-      <w:proofErr w:type="spellEnd"/>
       <w:r>
         <w:rPr>
           <w:rFonts w:ascii="Courier New" w:eastAsia="Times New Roman" w:hAnsi="Courier New" w:cs="Courier New"/>
@@ -2168,7 +2095,6 @@
         </w:rPr>
         <w:t>n</w:t>
       </w:r>
-      <w:proofErr w:type="spellStart"/>
       <w:r>
         <w:rPr>
           <w:rFonts w:ascii="Courier New" w:eastAsia="Times New Roman" w:hAnsi="Courier New" w:cs="Courier New"/>
@@ -2176,17 +2102,7 @@
           <w:sz w:val="20"/>
           <w:szCs w:val="20"/>
         </w:rPr>
-        <w:t>Шифртекст</w:t>
-      </w:r>
-      <w:proofErr w:type="spellEnd"/>
-      <w:r>
-        <w:rPr>
-          <w:rFonts w:ascii="Courier New" w:eastAsia="Times New Roman" w:hAnsi="Courier New" w:cs="Courier New"/>
-          <w:color w:val="6AAB73"/>
-          <w:sz w:val="20"/>
-          <w:szCs w:val="20"/>
-        </w:rPr>
-        <w:t xml:space="preserve"> (у </w:t>
+        <w:t xml:space="preserve">Шифртекст (у </w:t>
       </w:r>
       <w:r>
         <w:rPr>
@@ -2309,14 +2225,13 @@
           <w:rFonts w:ascii="Times New Roman" w:hAnsi="Times New Roman" w:cs="Times New Roman"/>
           <w:b/>
           <w:bCs/>
-          <w:noProof/>
           <w:sz w:val="28"/>
           <w:szCs w:val="28"/>
         </w:rPr>
         <w:drawing>
-          <wp:inline distT="0" distB="0" distL="0" distR="0" wp14:anchorId="0DE9D305" wp14:editId="4182680B">
-            <wp:extent cx="6390005" cy="617220"/>
-            <wp:effectExtent l="0" t="0" r="0" b="0"/>
+          <wp:inline distT="0" distB="0" distL="0" distR="0" wp14:anchorId="0F969DCA" wp14:editId="31E8AE9F">
+            <wp:extent cx="6390005" cy="658495"/>
+            <wp:effectExtent l="0" t="0" r="0" b="8255"/>
             <wp:docPr id="1" name="Рисунок 1"/>
             <wp:cNvGraphicFramePr>
               <a:graphicFrameLocks xmlns:a="http://schemas.openxmlformats.org/drawingml/2006/main" noChangeAspect="1"/>
@@ -2337,7 +2252,7 @@
                   <pic:spPr>
                     <a:xfrm>
                       <a:off x="0" y="0"/>
-                      <a:ext cx="6390005" cy="617220"/>
+                      <a:ext cx="6390005" cy="658495"/>
                     </a:xfrm>
                     <a:prstGeom prst="rect">
                       <a:avLst/>
@@ -2456,23 +2371,13 @@
         </w:rPr>
         <w:t>л</w:t>
       </w:r>
-      <w:proofErr w:type="spellStart"/>
-      <w:r>
-        <w:rPr>
-          <w:rFonts w:ascii="Times New Roman" w:eastAsia="Times New Roman" w:hAnsi="Times New Roman" w:cs="Times New Roman"/>
-          <w:sz w:val="28"/>
-          <w:szCs w:val="28"/>
-        </w:rPr>
-        <w:t>ися</w:t>
-      </w:r>
-      <w:proofErr w:type="spellEnd"/>
-      <w:r>
-        <w:rPr>
-          <w:rFonts w:ascii="Times New Roman" w:eastAsia="Times New Roman" w:hAnsi="Times New Roman" w:cs="Times New Roman"/>
-          <w:sz w:val="28"/>
-          <w:szCs w:val="28"/>
-        </w:rPr>
-        <w:t xml:space="preserve"> писати програми для шифрування (дешифрування)</w:t>
+      <w:r>
+        <w:rPr>
+          <w:rFonts w:ascii="Times New Roman" w:eastAsia="Times New Roman" w:hAnsi="Times New Roman" w:cs="Times New Roman"/>
+          <w:sz w:val="28"/>
+          <w:szCs w:val="28"/>
+        </w:rPr>
+        <w:t>ися писати програми для шифрування (дешифрування)</w:t>
       </w:r>
       <w:r>
         <w:rPr>
@@ -2489,18 +2394,8 @@
           <w:sz w:val="28"/>
           <w:szCs w:val="28"/>
         </w:rPr>
-        <w:t xml:space="preserve">методом </w:t>
-      </w:r>
-      <w:proofErr w:type="spellStart"/>
-      <w:r>
-        <w:rPr>
-          <w:rFonts w:ascii="Times New Roman" w:eastAsia="Times New Roman" w:hAnsi="Times New Roman" w:cs="Times New Roman"/>
-          <w:sz w:val="28"/>
-          <w:szCs w:val="28"/>
-        </w:rPr>
-        <w:t>Вернама</w:t>
-      </w:r>
-      <w:proofErr w:type="spellEnd"/>
+        <w:t>методом Вернама</w:t>
+      </w:r>
       <w:r>
         <w:rPr>
           <w:rFonts w:ascii="Times New Roman" w:eastAsia="Times New Roman" w:hAnsi="Times New Roman" w:cs="Times New Roman"/>
@@ -3111,95 +3006,13 @@
           <w:szCs w:val="28"/>
         </w:rPr>
       </w:pPr>
-      <w:proofErr w:type="spellStart"/>
-      <w:r>
-        <w:rPr>
-          <w:rFonts w:ascii="Times New Roman" w:eastAsia="Times New Roman" w:hAnsi="Times New Roman" w:cs="Times New Roman"/>
-          <w:sz w:val="28"/>
-          <w:szCs w:val="28"/>
-        </w:rPr>
-        <w:t>key</w:t>
-      </w:r>
-      <w:proofErr w:type="spellEnd"/>
-      <w:r>
-        <w:rPr>
-          <w:rFonts w:ascii="Times New Roman" w:eastAsia="Times New Roman" w:hAnsi="Times New Roman" w:cs="Times New Roman"/>
-          <w:sz w:val="28"/>
-          <w:szCs w:val="28"/>
-        </w:rPr>
-        <w:t xml:space="preserve"> = [</w:t>
-      </w:r>
-      <w:proofErr w:type="spellStart"/>
-      <w:r>
-        <w:rPr>
-          <w:rFonts w:ascii="Times New Roman" w:eastAsia="Times New Roman" w:hAnsi="Times New Roman" w:cs="Times New Roman"/>
-          <w:sz w:val="28"/>
-          <w:szCs w:val="28"/>
-        </w:rPr>
-        <w:t>random.randint</w:t>
-      </w:r>
-      <w:proofErr w:type="spellEnd"/>
-      <w:r>
-        <w:rPr>
-          <w:rFonts w:ascii="Times New Roman" w:eastAsia="Times New Roman" w:hAnsi="Times New Roman" w:cs="Times New Roman"/>
-          <w:sz w:val="28"/>
-          <w:szCs w:val="28"/>
-        </w:rPr>
-        <w:t xml:space="preserve">(0, 255) </w:t>
-      </w:r>
-      <w:proofErr w:type="spellStart"/>
-      <w:r>
-        <w:rPr>
-          <w:rFonts w:ascii="Times New Roman" w:eastAsia="Times New Roman" w:hAnsi="Times New Roman" w:cs="Times New Roman"/>
-          <w:sz w:val="28"/>
-          <w:szCs w:val="28"/>
-        </w:rPr>
-        <w:t>for</w:t>
-      </w:r>
-      <w:proofErr w:type="spellEnd"/>
-      <w:r>
-        <w:rPr>
-          <w:rFonts w:ascii="Times New Roman" w:eastAsia="Times New Roman" w:hAnsi="Times New Roman" w:cs="Times New Roman"/>
-          <w:sz w:val="28"/>
-          <w:szCs w:val="28"/>
-        </w:rPr>
-        <w:t xml:space="preserve"> _ </w:t>
-      </w:r>
-      <w:proofErr w:type="spellStart"/>
-      <w:r>
-        <w:rPr>
-          <w:rFonts w:ascii="Times New Roman" w:eastAsia="Times New Roman" w:hAnsi="Times New Roman" w:cs="Times New Roman"/>
-          <w:sz w:val="28"/>
-          <w:szCs w:val="28"/>
-        </w:rPr>
-        <w:t>in</w:t>
-      </w:r>
-      <w:proofErr w:type="spellEnd"/>
-      <w:r>
-        <w:rPr>
-          <w:rFonts w:ascii="Times New Roman" w:eastAsia="Times New Roman" w:hAnsi="Times New Roman" w:cs="Times New Roman"/>
-          <w:sz w:val="28"/>
-          <w:szCs w:val="28"/>
-        </w:rPr>
-        <w:t xml:space="preserve"> </w:t>
-      </w:r>
-      <w:proofErr w:type="spellStart"/>
-      <w:r>
-        <w:rPr>
-          <w:rFonts w:ascii="Times New Roman" w:eastAsia="Times New Roman" w:hAnsi="Times New Roman" w:cs="Times New Roman"/>
-          <w:sz w:val="28"/>
-          <w:szCs w:val="28"/>
-        </w:rPr>
-        <w:t>range</w:t>
-      </w:r>
-      <w:proofErr w:type="spellEnd"/>
-      <w:r>
-        <w:rPr>
-          <w:rFonts w:ascii="Times New Roman" w:eastAsia="Times New Roman" w:hAnsi="Times New Roman" w:cs="Times New Roman"/>
-          <w:sz w:val="28"/>
-          <w:szCs w:val="28"/>
-        </w:rPr>
-        <w:t>(17)]</w:t>
+      <w:r>
+        <w:rPr>
+          <w:rFonts w:ascii="Times New Roman" w:eastAsia="Times New Roman" w:hAnsi="Times New Roman" w:cs="Times New Roman"/>
+          <w:sz w:val="28"/>
+          <w:szCs w:val="28"/>
+        </w:rPr>
+        <w:t>key = [random.randint(0, 255) for _ in range(17)]</w:t>
       </w:r>
     </w:p>
     <w:p>
@@ -3230,20 +3043,8 @@
           <w:sz w:val="28"/>
           <w:szCs w:val="28"/>
         </w:rPr>
-        <w:t xml:space="preserve">У чому полягає шифрування методом </w:t>
-      </w:r>
-      <w:proofErr w:type="spellStart"/>
-      <w:r>
-        <w:rPr>
-          <w:rFonts w:ascii="Times New Roman" w:eastAsia="Times New Roman" w:hAnsi="Times New Roman" w:cs="Times New Roman"/>
-          <w:b/>
-          <w:bCs/>
-          <w:sz w:val="28"/>
-          <w:szCs w:val="28"/>
-        </w:rPr>
-        <w:t>Вернама</w:t>
-      </w:r>
-      <w:proofErr w:type="spellEnd"/>
+        <w:t>У чому полягає шифрування методом Вернама</w:t>
+      </w:r>
       <w:r>
         <w:rPr>
           <w:rFonts w:ascii="Times New Roman" w:eastAsia="Times New Roman" w:hAnsi="Times New Roman" w:cs="Times New Roman"/>
@@ -3280,25 +3081,7 @@
           <w:sz w:val="28"/>
           <w:szCs w:val="28"/>
         </w:rPr>
-        <w:t xml:space="preserve">Кожен байт відкритого тексту </w:t>
-      </w:r>
-      <w:proofErr w:type="spellStart"/>
-      <w:r>
-        <w:rPr>
-          <w:rFonts w:ascii="Times New Roman" w:eastAsia="Times New Roman" w:hAnsi="Times New Roman" w:cs="Times New Roman"/>
-          <w:sz w:val="28"/>
-          <w:szCs w:val="28"/>
-        </w:rPr>
-        <w:t>XOR’иться</w:t>
-      </w:r>
-      <w:proofErr w:type="spellEnd"/>
-      <w:r>
-        <w:rPr>
-          <w:rFonts w:ascii="Times New Roman" w:eastAsia="Times New Roman" w:hAnsi="Times New Roman" w:cs="Times New Roman"/>
-          <w:sz w:val="28"/>
-          <w:szCs w:val="28"/>
-        </w:rPr>
-        <w:t xml:space="preserve"> (тобто додається за модулем 2) із байтом ключа.</w:t>
+        <w:t>Кожен байт відкритого тексту XOR’иться (тобто додається за модулем 2) із байтом ключа.</w:t>
       </w:r>
     </w:p>
     <w:p>
@@ -3778,23 +3561,13 @@
           <w:szCs w:val="28"/>
         </w:rPr>
       </w:pPr>
-      <w:proofErr w:type="spellStart"/>
-      <w:r>
-        <w:rPr>
-          <w:rFonts w:ascii="Times New Roman" w:eastAsia="Times New Roman" w:hAnsi="Times New Roman" w:cs="Times New Roman"/>
-          <w:sz w:val="28"/>
-          <w:szCs w:val="28"/>
-        </w:rPr>
-        <w:t>key</w:t>
-      </w:r>
-      <w:proofErr w:type="spellEnd"/>
-      <w:r>
-        <w:rPr>
-          <w:rFonts w:ascii="Times New Roman" w:eastAsia="Times New Roman" w:hAnsi="Times New Roman" w:cs="Times New Roman"/>
-          <w:sz w:val="28"/>
-          <w:szCs w:val="28"/>
-        </w:rPr>
-        <w:t>[i % KEY_LENGTH]</w:t>
+      <w:r>
+        <w:rPr>
+          <w:rFonts w:ascii="Times New Roman" w:eastAsia="Times New Roman" w:hAnsi="Times New Roman" w:cs="Times New Roman"/>
+          <w:sz w:val="28"/>
+          <w:szCs w:val="28"/>
+        </w:rPr>
+        <w:t>key[i % KEY_LENGTH]</w:t>
       </w:r>
     </w:p>
     <w:p>
@@ -3854,25 +3627,7 @@
           <w:sz w:val="28"/>
           <w:szCs w:val="28"/>
         </w:rPr>
-        <w:t xml:space="preserve"> генерувати ключ </w:t>
-      </w:r>
-      <w:proofErr w:type="spellStart"/>
-      <w:r>
-        <w:rPr>
-          <w:rFonts w:ascii="Times New Roman" w:eastAsia="Times New Roman" w:hAnsi="Times New Roman" w:cs="Times New Roman"/>
-          <w:sz w:val="28"/>
-          <w:szCs w:val="28"/>
-        </w:rPr>
-        <w:t>динамічно</w:t>
-      </w:r>
-      <w:proofErr w:type="spellEnd"/>
-      <w:r>
-        <w:rPr>
-          <w:rFonts w:ascii="Times New Roman" w:eastAsia="Times New Roman" w:hAnsi="Times New Roman" w:cs="Times New Roman"/>
-          <w:sz w:val="28"/>
-          <w:szCs w:val="28"/>
-        </w:rPr>
-        <w:t>, наприклад, із генератора псевдовипадкових чисел (PRNG), який видає нескінченну послідовність байтів.</w:t>
+        <w:t xml:space="preserve"> генерувати ключ динамічно, наприклад, із генератора псевдовипадкових чисел (PRNG), який видає нескінченну послідовність байтів.</w:t>
       </w:r>
     </w:p>
     <w:p>
@@ -3958,25 +3713,7 @@
           <w:sz w:val="28"/>
           <w:szCs w:val="28"/>
         </w:rPr>
-        <w:t>перетворений у байти (через .</w:t>
-      </w:r>
-      <w:proofErr w:type="spellStart"/>
-      <w:r>
-        <w:rPr>
-          <w:rFonts w:ascii="Times New Roman" w:eastAsia="Times New Roman" w:hAnsi="Times New Roman" w:cs="Times New Roman"/>
-          <w:sz w:val="28"/>
-          <w:szCs w:val="28"/>
-        </w:rPr>
-        <w:t>encode</w:t>
-      </w:r>
-      <w:proofErr w:type="spellEnd"/>
-      <w:r>
-        <w:rPr>
-          <w:rFonts w:ascii="Times New Roman" w:eastAsia="Times New Roman" w:hAnsi="Times New Roman" w:cs="Times New Roman"/>
-          <w:sz w:val="28"/>
-          <w:szCs w:val="28"/>
-        </w:rPr>
-        <w:t>("utf-8")),</w:t>
+        <w:t>перетворений у байти (через .encode("utf-8")),</w:t>
       </w:r>
     </w:p>
     <w:p>
@@ -4000,25 +3737,7 @@
           <w:sz w:val="28"/>
           <w:szCs w:val="28"/>
         </w:rPr>
-        <w:t xml:space="preserve">без «сирих» символів, які не входять до алфавіту (наприклад, нечитабельні </w:t>
-      </w:r>
-      <w:proofErr w:type="spellStart"/>
-      <w:r>
-        <w:rPr>
-          <w:rFonts w:ascii="Times New Roman" w:eastAsia="Times New Roman" w:hAnsi="Times New Roman" w:cs="Times New Roman"/>
-          <w:sz w:val="28"/>
-          <w:szCs w:val="28"/>
-        </w:rPr>
-        <w:t>юнікодні</w:t>
-      </w:r>
-      <w:proofErr w:type="spellEnd"/>
-      <w:r>
-        <w:rPr>
-          <w:rFonts w:ascii="Times New Roman" w:eastAsia="Times New Roman" w:hAnsi="Times New Roman" w:cs="Times New Roman"/>
-          <w:sz w:val="28"/>
-          <w:szCs w:val="28"/>
-        </w:rPr>
-        <w:t xml:space="preserve"> знаки без підтримки у шифрі),</w:t>
+        <w:t>без «сирих» символів, які не входять до алфавіту (наприклад, нечитабельні юнікодні знаки без підтримки у шифрі),</w:t>
       </w:r>
     </w:p>
     <w:p>

</xml_diff>